<commit_message>
Successfully synced files from certain CPSC2150 group repos
</commit_message>
<xml_diff>
--- a/CPSC2150/Project 1/Report_Template_Connect4.docx
+++ b/CPSC2150/Project 1/Report_Template_Connect4.docx
@@ -4,7 +4,7 @@
   <w:body>
     <w:p>
       <w:pPr>
-        <w:pStyle w:val="Body"/>
+        <w:pStyle w:val="Body A"/>
         <w:spacing w:after="0" w:line="259" w:lineRule="auto"/>
         <w:jc w:val="center"/>
         <w:rPr>
@@ -26,13 +26,14 @@
     </w:p>
     <w:p>
       <w:pPr>
-        <w:pStyle w:val="Body"/>
+        <w:pStyle w:val="Body A"/>
         <w:spacing w:after="0" w:line="259" w:lineRule="auto"/>
         <w:jc w:val="center"/>
         <w:rPr>
           <w:rFonts w:ascii="Calibri" w:cs="Calibri" w:hAnsi="Calibri" w:eastAsia="Calibri"/>
           <w:sz w:val="36"/>
           <w:szCs w:val="36"/>
+          <w:lang w:val="en-US"/>
         </w:rPr>
       </w:pPr>
       <w:r>
@@ -48,7 +49,7 @@
     </w:p>
     <w:p>
       <w:pPr>
-        <w:pStyle w:val="Body"/>
+        <w:pStyle w:val="Body A"/>
         <w:spacing w:after="0" w:line="259" w:lineRule="auto"/>
         <w:jc w:val="center"/>
         <w:rPr>
@@ -60,7 +61,7 @@
     </w:p>
     <w:p>
       <w:pPr>
-        <w:pStyle w:val="Body"/>
+        <w:pStyle w:val="Body A"/>
         <w:spacing w:after="0" w:line="259" w:lineRule="auto"/>
         <w:jc w:val="center"/>
         <w:rPr>
@@ -75,13 +76,14 @@
           <w:sz w:val="22"/>
           <w:szCs w:val="22"/>
           <w:rtl w:val="0"/>
+          <w:lang w:val="de-DE"/>
         </w:rPr>
         <w:t xml:space="preserve">Michael Ellis, Cooper Taylor, Ryan Chen, Adam Niemczura </w:t>
       </w:r>
     </w:p>
     <w:p>
       <w:pPr>
-        <w:pStyle w:val="Body"/>
+        <w:pStyle w:val="Body A"/>
         <w:spacing w:after="0" w:line="259" w:lineRule="auto"/>
         <w:jc w:val="center"/>
         <w:rPr>
@@ -93,7 +95,7 @@
     </w:p>
     <w:p>
       <w:pPr>
-        <w:pStyle w:val="Body"/>
+        <w:pStyle w:val="Body A"/>
         <w:spacing w:after="0" w:line="259" w:lineRule="auto"/>
         <w:jc w:val="center"/>
         <w:rPr>
@@ -105,7 +107,7 @@
     </w:p>
     <w:p>
       <w:pPr>
-        <w:pStyle w:val="Body"/>
+        <w:pStyle w:val="Body A"/>
         <w:spacing w:after="0" w:line="259" w:lineRule="auto"/>
         <w:rPr>
           <w:rFonts w:ascii="Calibri" w:cs="Calibri" w:hAnsi="Calibri" w:eastAsia="Calibri"/>
@@ -113,6 +115,7 @@
           <w:bCs w:val="1"/>
           <w:sz w:val="28"/>
           <w:szCs w:val="28"/>
+          <w:lang w:val="en-US"/>
         </w:rPr>
       </w:pPr>
       <w:r>
@@ -130,7 +133,7 @@
     </w:p>
     <w:p>
       <w:pPr>
-        <w:pStyle w:val="Body"/>
+        <w:pStyle w:val="Body A"/>
         <w:spacing w:line="259" w:lineRule="auto"/>
         <w:rPr>
           <w:rFonts w:ascii="Calibri" w:cs="Calibri" w:hAnsi="Calibri" w:eastAsia="Calibri"/>
@@ -141,14 +144,15 @@
     </w:p>
     <w:p>
       <w:pPr>
-        <w:pStyle w:val="Body"/>
-        <w:spacing w:after="0" w:line="259" w:lineRule="auto"/>
-        <w:rPr>
-          <w:rFonts w:ascii="Calibri" w:cs="Calibri" w:hAnsi="Calibri" w:eastAsia="Calibri"/>
-          <w:b w:val="1"/>
-          <w:bCs w:val="1"/>
-          <w:sz w:val="22"/>
-          <w:szCs w:val="22"/>
+        <w:pStyle w:val="Body A"/>
+        <w:spacing w:after="0" w:line="259" w:lineRule="auto"/>
+        <w:rPr>
+          <w:rFonts w:ascii="Calibri" w:cs="Calibri" w:hAnsi="Calibri" w:eastAsia="Calibri"/>
+          <w:b w:val="1"/>
+          <w:bCs w:val="1"/>
+          <w:sz w:val="22"/>
+          <w:szCs w:val="22"/>
+          <w:lang w:val="en-US"/>
         </w:rPr>
       </w:pPr>
       <w:r>
@@ -166,7 +170,7 @@
     </w:p>
     <w:p>
       <w:pPr>
-        <w:pStyle w:val="Body"/>
+        <w:pStyle w:val="Body A"/>
         <w:numPr>
           <w:ilvl w:val="0"/>
           <w:numId w:val="2"/>
@@ -196,7 +200,7 @@
     </w:p>
     <w:p>
       <w:pPr>
-        <w:pStyle w:val="Body"/>
+        <w:pStyle w:val="Body A"/>
         <w:numPr>
           <w:ilvl w:val="0"/>
           <w:numId w:val="2"/>
@@ -226,7 +230,7 @@
     </w:p>
     <w:p>
       <w:pPr>
-        <w:pStyle w:val="Body"/>
+        <w:pStyle w:val="Body A"/>
         <w:numPr>
           <w:ilvl w:val="0"/>
           <w:numId w:val="2"/>
@@ -256,7 +260,7 @@
     </w:p>
     <w:p>
       <w:pPr>
-        <w:pStyle w:val="Body"/>
+        <w:pStyle w:val="Body A"/>
         <w:numPr>
           <w:ilvl w:val="0"/>
           <w:numId w:val="2"/>
@@ -286,7 +290,7 @@
     </w:p>
     <w:p>
       <w:pPr>
-        <w:pStyle w:val="Body"/>
+        <w:pStyle w:val="Body A"/>
         <w:numPr>
           <w:ilvl w:val="0"/>
           <w:numId w:val="2"/>
@@ -526,7 +530,7 @@
     </w:p>
     <w:p>
       <w:pPr>
-        <w:pStyle w:val="Body"/>
+        <w:pStyle w:val="Body A"/>
         <w:spacing w:line="259" w:lineRule="auto"/>
         <w:rPr>
           <w:rFonts w:ascii="Calibri" w:cs="Calibri" w:hAnsi="Calibri" w:eastAsia="Calibri"/>
@@ -537,7 +541,7 @@
     </w:p>
     <w:p>
       <w:pPr>
-        <w:pStyle w:val="Body"/>
+        <w:pStyle w:val="Body A"/>
         <w:spacing w:line="259" w:lineRule="auto"/>
         <w:rPr>
           <w:rFonts w:ascii="Calibri" w:cs="Calibri" w:hAnsi="Calibri" w:eastAsia="Calibri"/>
@@ -548,7 +552,7 @@
     </w:p>
     <w:p>
       <w:pPr>
-        <w:pStyle w:val="Body"/>
+        <w:pStyle w:val="Body A"/>
         <w:spacing w:line="259" w:lineRule="auto"/>
         <w:rPr>
           <w:rFonts w:ascii="Calibri" w:cs="Calibri" w:hAnsi="Calibri" w:eastAsia="Calibri"/>
@@ -559,7 +563,7 @@
     </w:p>
     <w:p>
       <w:pPr>
-        <w:pStyle w:val="Body"/>
+        <w:pStyle w:val="Body A"/>
         <w:spacing w:line="259" w:lineRule="auto"/>
         <w:ind w:left="720" w:firstLine="0"/>
         <w:rPr>
@@ -571,53 +575,54 @@
     </w:p>
     <w:p>
       <w:pPr>
-        <w:pStyle w:val="Body"/>
-        <w:spacing w:after="0" w:line="259" w:lineRule="auto"/>
-        <w:rPr>
-          <w:rFonts w:ascii="Calibri" w:cs="Calibri" w:hAnsi="Calibri" w:eastAsia="Calibri"/>
-          <w:b w:val="1"/>
-          <w:bCs w:val="1"/>
-          <w:sz w:val="22"/>
-          <w:szCs w:val="22"/>
-        </w:rPr>
-      </w:pPr>
-    </w:p>
-    <w:p>
-      <w:pPr>
-        <w:pStyle w:val="Body"/>
-        <w:spacing w:after="0" w:line="259" w:lineRule="auto"/>
-        <w:rPr>
-          <w:rFonts w:ascii="Calibri" w:cs="Calibri" w:hAnsi="Calibri" w:eastAsia="Calibri"/>
-          <w:b w:val="1"/>
-          <w:bCs w:val="1"/>
-          <w:sz w:val="22"/>
-          <w:szCs w:val="22"/>
-        </w:rPr>
-      </w:pPr>
-    </w:p>
-    <w:p>
-      <w:pPr>
-        <w:pStyle w:val="Body"/>
-        <w:spacing w:after="0" w:line="259" w:lineRule="auto"/>
-        <w:rPr>
-          <w:rFonts w:ascii="Calibri" w:cs="Calibri" w:hAnsi="Calibri" w:eastAsia="Calibri"/>
-          <w:b w:val="1"/>
-          <w:bCs w:val="1"/>
-          <w:sz w:val="22"/>
-          <w:szCs w:val="22"/>
-        </w:rPr>
-      </w:pPr>
-    </w:p>
-    <w:p>
-      <w:pPr>
-        <w:pStyle w:val="Body"/>
-        <w:spacing w:after="0" w:line="259" w:lineRule="auto"/>
-        <w:rPr>
-          <w:rFonts w:ascii="Calibri" w:cs="Calibri" w:hAnsi="Calibri" w:eastAsia="Calibri"/>
-          <w:b w:val="1"/>
-          <w:bCs w:val="1"/>
-          <w:sz w:val="22"/>
-          <w:szCs w:val="22"/>
+        <w:pStyle w:val="Body A"/>
+        <w:spacing w:after="0" w:line="259" w:lineRule="auto"/>
+        <w:rPr>
+          <w:rFonts w:ascii="Calibri" w:cs="Calibri" w:hAnsi="Calibri" w:eastAsia="Calibri"/>
+          <w:b w:val="1"/>
+          <w:bCs w:val="1"/>
+          <w:sz w:val="22"/>
+          <w:szCs w:val="22"/>
+        </w:rPr>
+      </w:pPr>
+    </w:p>
+    <w:p>
+      <w:pPr>
+        <w:pStyle w:val="Body A"/>
+        <w:spacing w:after="0" w:line="259" w:lineRule="auto"/>
+        <w:rPr>
+          <w:rFonts w:ascii="Calibri" w:cs="Calibri" w:hAnsi="Calibri" w:eastAsia="Calibri"/>
+          <w:b w:val="1"/>
+          <w:bCs w:val="1"/>
+          <w:sz w:val="22"/>
+          <w:szCs w:val="22"/>
+        </w:rPr>
+      </w:pPr>
+    </w:p>
+    <w:p>
+      <w:pPr>
+        <w:pStyle w:val="Body A"/>
+        <w:spacing w:after="0" w:line="259" w:lineRule="auto"/>
+        <w:rPr>
+          <w:rFonts w:ascii="Calibri" w:cs="Calibri" w:hAnsi="Calibri" w:eastAsia="Calibri"/>
+          <w:b w:val="1"/>
+          <w:bCs w:val="1"/>
+          <w:sz w:val="22"/>
+          <w:szCs w:val="22"/>
+        </w:rPr>
+      </w:pPr>
+    </w:p>
+    <w:p>
+      <w:pPr>
+        <w:pStyle w:val="Body A"/>
+        <w:spacing w:after="0" w:line="259" w:lineRule="auto"/>
+        <w:rPr>
+          <w:rFonts w:ascii="Calibri" w:cs="Calibri" w:hAnsi="Calibri" w:eastAsia="Calibri"/>
+          <w:b w:val="1"/>
+          <w:bCs w:val="1"/>
+          <w:sz w:val="22"/>
+          <w:szCs w:val="22"/>
+          <w:lang w:val="en-US"/>
         </w:rPr>
       </w:pPr>
       <w:r>
@@ -635,20 +640,20 @@
     </w:p>
     <w:p>
       <w:pPr>
-        <w:pStyle w:val="Body"/>
-        <w:spacing w:after="0" w:line="259" w:lineRule="auto"/>
-        <w:rPr>
-          <w:rFonts w:ascii="Calibri" w:cs="Calibri" w:hAnsi="Calibri" w:eastAsia="Calibri"/>
-          <w:b w:val="1"/>
-          <w:bCs w:val="1"/>
-          <w:sz w:val="22"/>
-          <w:szCs w:val="22"/>
-        </w:rPr>
-      </w:pPr>
-    </w:p>
-    <w:p>
-      <w:pPr>
-        <w:pStyle w:val="Body"/>
+        <w:pStyle w:val="Body A"/>
+        <w:spacing w:after="0" w:line="259" w:lineRule="auto"/>
+        <w:rPr>
+          <w:rFonts w:ascii="Calibri" w:cs="Calibri" w:hAnsi="Calibri" w:eastAsia="Calibri"/>
+          <w:b w:val="1"/>
+          <w:bCs w:val="1"/>
+          <w:sz w:val="22"/>
+          <w:szCs w:val="22"/>
+        </w:rPr>
+      </w:pPr>
+    </w:p>
+    <w:p>
+      <w:pPr>
+        <w:pStyle w:val="Body A"/>
         <w:numPr>
           <w:ilvl w:val="0"/>
           <w:numId w:val="2"/>
@@ -678,7 +683,7 @@
     </w:p>
     <w:p>
       <w:pPr>
-        <w:pStyle w:val="Body"/>
+        <w:pStyle w:val="Body A"/>
         <w:numPr>
           <w:ilvl w:val="0"/>
           <w:numId w:val="2"/>
@@ -708,7 +713,7 @@
     </w:p>
     <w:p>
       <w:pPr>
-        <w:pStyle w:val="Body"/>
+        <w:pStyle w:val="Body A"/>
         <w:numPr>
           <w:ilvl w:val="0"/>
           <w:numId w:val="2"/>
@@ -738,7 +743,7 @@
     </w:p>
     <w:p>
       <w:pPr>
-        <w:pStyle w:val="Body"/>
+        <w:pStyle w:val="Body A"/>
         <w:numPr>
           <w:ilvl w:val="0"/>
           <w:numId w:val="2"/>
@@ -768,7 +773,7 @@
     </w:p>
     <w:p>
       <w:pPr>
-        <w:pStyle w:val="Body"/>
+        <w:pStyle w:val="Body A"/>
         <w:numPr>
           <w:ilvl w:val="0"/>
           <w:numId w:val="2"/>
@@ -798,7 +803,7 @@
     </w:p>
     <w:p>
       <w:pPr>
-        <w:pStyle w:val="Body"/>
+        <w:pStyle w:val="Body A"/>
         <w:numPr>
           <w:ilvl w:val="0"/>
           <w:numId w:val="2"/>
@@ -828,7 +833,7 @@
     </w:p>
     <w:p>
       <w:pPr>
-        <w:pStyle w:val="Body"/>
+        <w:pStyle w:val="Body A"/>
         <w:numPr>
           <w:ilvl w:val="0"/>
           <w:numId w:val="2"/>
@@ -858,7 +863,7 @@
     </w:p>
     <w:p>
       <w:pPr>
-        <w:pStyle w:val="Body"/>
+        <w:pStyle w:val="Body A"/>
         <w:numPr>
           <w:ilvl w:val="0"/>
           <w:numId w:val="2"/>
@@ -888,7 +893,7 @@
     </w:p>
     <w:p>
       <w:pPr>
-        <w:pStyle w:val="Body"/>
+        <w:pStyle w:val="Body A"/>
         <w:numPr>
           <w:ilvl w:val="0"/>
           <w:numId w:val="2"/>
@@ -918,7 +923,7 @@
     </w:p>
     <w:p>
       <w:pPr>
-        <w:pStyle w:val="Body"/>
+        <w:pStyle w:val="Body A"/>
         <w:numPr>
           <w:ilvl w:val="0"/>
           <w:numId w:val="2"/>
@@ -948,7 +953,7 @@
     </w:p>
     <w:p>
       <w:pPr>
-        <w:pStyle w:val="Body"/>
+        <w:pStyle w:val="Body A"/>
         <w:numPr>
           <w:ilvl w:val="0"/>
           <w:numId w:val="2"/>
@@ -978,7 +983,7 @@
     </w:p>
     <w:p>
       <w:pPr>
-        <w:pStyle w:val="Body"/>
+        <w:pStyle w:val="Body A"/>
         <w:numPr>
           <w:ilvl w:val="0"/>
           <w:numId w:val="2"/>
@@ -1008,7 +1013,7 @@
     </w:p>
     <w:p>
       <w:pPr>
-        <w:pStyle w:val="Body"/>
+        <w:pStyle w:val="Body A"/>
         <w:numPr>
           <w:ilvl w:val="0"/>
           <w:numId w:val="2"/>
@@ -1038,7 +1043,7 @@
     </w:p>
     <w:p>
       <w:pPr>
-        <w:pStyle w:val="Body"/>
+        <w:pStyle w:val="Body A"/>
         <w:numPr>
           <w:ilvl w:val="0"/>
           <w:numId w:val="2"/>
@@ -1068,280 +1073,280 @@
     </w:p>
     <w:p>
       <w:pPr>
-        <w:pStyle w:val="Body"/>
-        <w:spacing w:after="0" w:line="259" w:lineRule="auto"/>
-        <w:rPr>
-          <w:rFonts w:ascii="Calibri" w:cs="Calibri" w:hAnsi="Calibri" w:eastAsia="Calibri"/>
-          <w:b w:val="1"/>
-          <w:bCs w:val="1"/>
-          <w:sz w:val="22"/>
-          <w:szCs w:val="22"/>
-        </w:rPr>
-      </w:pPr>
-    </w:p>
-    <w:p>
-      <w:pPr>
-        <w:pStyle w:val="Body"/>
-        <w:spacing w:after="0" w:line="259" w:lineRule="auto"/>
-        <w:rPr>
-          <w:rFonts w:ascii="Calibri" w:cs="Calibri" w:hAnsi="Calibri" w:eastAsia="Calibri"/>
-          <w:b w:val="1"/>
-          <w:bCs w:val="1"/>
-          <w:sz w:val="22"/>
-          <w:szCs w:val="22"/>
-        </w:rPr>
-      </w:pPr>
-    </w:p>
-    <w:p>
-      <w:pPr>
-        <w:pStyle w:val="Body"/>
-        <w:spacing w:after="0" w:line="259" w:lineRule="auto"/>
-        <w:rPr>
-          <w:rFonts w:ascii="Calibri" w:cs="Calibri" w:hAnsi="Calibri" w:eastAsia="Calibri"/>
-          <w:b w:val="1"/>
-          <w:bCs w:val="1"/>
-          <w:sz w:val="22"/>
-          <w:szCs w:val="22"/>
-        </w:rPr>
-      </w:pPr>
-    </w:p>
-    <w:p>
-      <w:pPr>
-        <w:pStyle w:val="Body"/>
-        <w:spacing w:after="0" w:line="259" w:lineRule="auto"/>
-        <w:rPr>
-          <w:rFonts w:ascii="Calibri" w:cs="Calibri" w:hAnsi="Calibri" w:eastAsia="Calibri"/>
-          <w:b w:val="1"/>
-          <w:bCs w:val="1"/>
-          <w:sz w:val="22"/>
-          <w:szCs w:val="22"/>
-        </w:rPr>
-      </w:pPr>
-    </w:p>
-    <w:p>
-      <w:pPr>
-        <w:pStyle w:val="Body"/>
-        <w:spacing w:after="0" w:line="259" w:lineRule="auto"/>
-        <w:rPr>
-          <w:rFonts w:ascii="Calibri" w:cs="Calibri" w:hAnsi="Calibri" w:eastAsia="Calibri"/>
-          <w:b w:val="1"/>
-          <w:bCs w:val="1"/>
-          <w:sz w:val="22"/>
-          <w:szCs w:val="22"/>
-        </w:rPr>
-      </w:pPr>
-    </w:p>
-    <w:p>
-      <w:pPr>
-        <w:pStyle w:val="Body"/>
-        <w:spacing w:after="0" w:line="259" w:lineRule="auto"/>
-        <w:rPr>
-          <w:rFonts w:ascii="Calibri" w:cs="Calibri" w:hAnsi="Calibri" w:eastAsia="Calibri"/>
-          <w:b w:val="1"/>
-          <w:bCs w:val="1"/>
-          <w:sz w:val="22"/>
-          <w:szCs w:val="22"/>
-        </w:rPr>
-      </w:pPr>
-    </w:p>
-    <w:p>
-      <w:pPr>
-        <w:pStyle w:val="Body"/>
-        <w:spacing w:after="0" w:line="259" w:lineRule="auto"/>
-        <w:rPr>
-          <w:rFonts w:ascii="Calibri" w:cs="Calibri" w:hAnsi="Calibri" w:eastAsia="Calibri"/>
-          <w:b w:val="1"/>
-          <w:bCs w:val="1"/>
-          <w:sz w:val="22"/>
-          <w:szCs w:val="22"/>
-        </w:rPr>
-      </w:pPr>
-    </w:p>
-    <w:p>
-      <w:pPr>
-        <w:pStyle w:val="Body"/>
-        <w:spacing w:after="0" w:line="259" w:lineRule="auto"/>
-        <w:rPr>
-          <w:rFonts w:ascii="Calibri" w:cs="Calibri" w:hAnsi="Calibri" w:eastAsia="Calibri"/>
-          <w:b w:val="1"/>
-          <w:bCs w:val="1"/>
-          <w:sz w:val="22"/>
-          <w:szCs w:val="22"/>
-        </w:rPr>
-      </w:pPr>
-    </w:p>
-    <w:p>
-      <w:pPr>
-        <w:pStyle w:val="Body"/>
-        <w:spacing w:after="0" w:line="259" w:lineRule="auto"/>
-        <w:rPr>
-          <w:rFonts w:ascii="Calibri" w:cs="Calibri" w:hAnsi="Calibri" w:eastAsia="Calibri"/>
-          <w:b w:val="1"/>
-          <w:bCs w:val="1"/>
-          <w:sz w:val="22"/>
-          <w:szCs w:val="22"/>
-        </w:rPr>
-      </w:pPr>
-    </w:p>
-    <w:p>
-      <w:pPr>
-        <w:pStyle w:val="Body"/>
-        <w:spacing w:after="0" w:line="259" w:lineRule="auto"/>
-        <w:rPr>
-          <w:rFonts w:ascii="Calibri" w:cs="Calibri" w:hAnsi="Calibri" w:eastAsia="Calibri"/>
-          <w:b w:val="1"/>
-          <w:bCs w:val="1"/>
-          <w:sz w:val="22"/>
-          <w:szCs w:val="22"/>
-        </w:rPr>
-      </w:pPr>
-    </w:p>
-    <w:p>
-      <w:pPr>
-        <w:pStyle w:val="Body"/>
-        <w:spacing w:after="0" w:line="259" w:lineRule="auto"/>
-        <w:rPr>
-          <w:rFonts w:ascii="Calibri" w:cs="Calibri" w:hAnsi="Calibri" w:eastAsia="Calibri"/>
-          <w:b w:val="1"/>
-          <w:bCs w:val="1"/>
-          <w:sz w:val="22"/>
-          <w:szCs w:val="22"/>
-        </w:rPr>
-      </w:pPr>
-    </w:p>
-    <w:p>
-      <w:pPr>
-        <w:pStyle w:val="Body"/>
-        <w:spacing w:after="0" w:line="259" w:lineRule="auto"/>
-        <w:rPr>
-          <w:rFonts w:ascii="Calibri" w:cs="Calibri" w:hAnsi="Calibri" w:eastAsia="Calibri"/>
-          <w:b w:val="1"/>
-          <w:bCs w:val="1"/>
-          <w:sz w:val="22"/>
-          <w:szCs w:val="22"/>
-        </w:rPr>
-      </w:pPr>
-    </w:p>
-    <w:p>
-      <w:pPr>
-        <w:pStyle w:val="Body"/>
-        <w:spacing w:after="0" w:line="259" w:lineRule="auto"/>
-        <w:rPr>
-          <w:rFonts w:ascii="Calibri" w:cs="Calibri" w:hAnsi="Calibri" w:eastAsia="Calibri"/>
-          <w:b w:val="1"/>
-          <w:bCs w:val="1"/>
-          <w:sz w:val="22"/>
-          <w:szCs w:val="22"/>
-        </w:rPr>
-      </w:pPr>
-    </w:p>
-    <w:p>
-      <w:pPr>
-        <w:pStyle w:val="Body"/>
-        <w:spacing w:after="0" w:line="259" w:lineRule="auto"/>
-        <w:rPr>
-          <w:rFonts w:ascii="Calibri" w:cs="Calibri" w:hAnsi="Calibri" w:eastAsia="Calibri"/>
-          <w:b w:val="1"/>
-          <w:bCs w:val="1"/>
-          <w:sz w:val="22"/>
-          <w:szCs w:val="22"/>
-        </w:rPr>
-      </w:pPr>
-    </w:p>
-    <w:p>
-      <w:pPr>
-        <w:pStyle w:val="Body"/>
-        <w:spacing w:after="0" w:line="259" w:lineRule="auto"/>
-        <w:rPr>
-          <w:rFonts w:ascii="Calibri" w:cs="Calibri" w:hAnsi="Calibri" w:eastAsia="Calibri"/>
-          <w:b w:val="1"/>
-          <w:bCs w:val="1"/>
-          <w:sz w:val="22"/>
-          <w:szCs w:val="22"/>
-        </w:rPr>
-      </w:pPr>
-    </w:p>
-    <w:p>
-      <w:pPr>
-        <w:pStyle w:val="Body"/>
-        <w:spacing w:after="0" w:line="259" w:lineRule="auto"/>
-        <w:rPr>
-          <w:rFonts w:ascii="Calibri" w:cs="Calibri" w:hAnsi="Calibri" w:eastAsia="Calibri"/>
-          <w:b w:val="1"/>
-          <w:bCs w:val="1"/>
-          <w:sz w:val="22"/>
-          <w:szCs w:val="22"/>
-        </w:rPr>
-      </w:pPr>
-    </w:p>
-    <w:p>
-      <w:pPr>
-        <w:pStyle w:val="Body"/>
-        <w:spacing w:after="0" w:line="259" w:lineRule="auto"/>
-        <w:rPr>
-          <w:rFonts w:ascii="Calibri" w:cs="Calibri" w:hAnsi="Calibri" w:eastAsia="Calibri"/>
-          <w:b w:val="1"/>
-          <w:bCs w:val="1"/>
-          <w:sz w:val="22"/>
-          <w:szCs w:val="22"/>
-        </w:rPr>
-      </w:pPr>
-    </w:p>
-    <w:p>
-      <w:pPr>
-        <w:pStyle w:val="Body"/>
-        <w:spacing w:after="0" w:line="259" w:lineRule="auto"/>
-        <w:rPr>
-          <w:rFonts w:ascii="Calibri" w:cs="Calibri" w:hAnsi="Calibri" w:eastAsia="Calibri"/>
-          <w:b w:val="1"/>
-          <w:bCs w:val="1"/>
-          <w:sz w:val="22"/>
-          <w:szCs w:val="22"/>
-        </w:rPr>
-      </w:pPr>
-    </w:p>
-    <w:p>
-      <w:pPr>
-        <w:pStyle w:val="Body"/>
-        <w:spacing w:after="0" w:line="259" w:lineRule="auto"/>
-        <w:rPr>
-          <w:rFonts w:ascii="Calibri" w:cs="Calibri" w:hAnsi="Calibri" w:eastAsia="Calibri"/>
-          <w:b w:val="1"/>
-          <w:bCs w:val="1"/>
-          <w:sz w:val="22"/>
-          <w:szCs w:val="22"/>
-        </w:rPr>
-      </w:pPr>
-    </w:p>
-    <w:p>
-      <w:pPr>
-        <w:pStyle w:val="Body"/>
-        <w:spacing w:after="0" w:line="259" w:lineRule="auto"/>
-        <w:rPr>
-          <w:rFonts w:ascii="Calibri" w:cs="Calibri" w:hAnsi="Calibri" w:eastAsia="Calibri"/>
-          <w:b w:val="1"/>
-          <w:bCs w:val="1"/>
-          <w:sz w:val="22"/>
-          <w:szCs w:val="22"/>
-        </w:rPr>
-      </w:pPr>
-    </w:p>
-    <w:p>
-      <w:pPr>
-        <w:pStyle w:val="Body"/>
-        <w:spacing w:after="0" w:line="259" w:lineRule="auto"/>
-        <w:rPr>
-          <w:rFonts w:ascii="Calibri" w:cs="Calibri" w:hAnsi="Calibri" w:eastAsia="Calibri"/>
-          <w:b w:val="1"/>
-          <w:bCs w:val="1"/>
-          <w:sz w:val="22"/>
-          <w:szCs w:val="22"/>
-        </w:rPr>
-      </w:pPr>
-    </w:p>
-    <w:p>
-      <w:pPr>
-        <w:pStyle w:val="Body"/>
+        <w:pStyle w:val="Body A"/>
+        <w:spacing w:after="0" w:line="259" w:lineRule="auto"/>
+        <w:rPr>
+          <w:rFonts w:ascii="Calibri" w:cs="Calibri" w:hAnsi="Calibri" w:eastAsia="Calibri"/>
+          <w:b w:val="1"/>
+          <w:bCs w:val="1"/>
+          <w:sz w:val="22"/>
+          <w:szCs w:val="22"/>
+        </w:rPr>
+      </w:pPr>
+    </w:p>
+    <w:p>
+      <w:pPr>
+        <w:pStyle w:val="Body A"/>
+        <w:spacing w:after="0" w:line="259" w:lineRule="auto"/>
+        <w:rPr>
+          <w:rFonts w:ascii="Calibri" w:cs="Calibri" w:hAnsi="Calibri" w:eastAsia="Calibri"/>
+          <w:b w:val="1"/>
+          <w:bCs w:val="1"/>
+          <w:sz w:val="22"/>
+          <w:szCs w:val="22"/>
+        </w:rPr>
+      </w:pPr>
+    </w:p>
+    <w:p>
+      <w:pPr>
+        <w:pStyle w:val="Body A"/>
+        <w:spacing w:after="0" w:line="259" w:lineRule="auto"/>
+        <w:rPr>
+          <w:rFonts w:ascii="Calibri" w:cs="Calibri" w:hAnsi="Calibri" w:eastAsia="Calibri"/>
+          <w:b w:val="1"/>
+          <w:bCs w:val="1"/>
+          <w:sz w:val="22"/>
+          <w:szCs w:val="22"/>
+        </w:rPr>
+      </w:pPr>
+    </w:p>
+    <w:p>
+      <w:pPr>
+        <w:pStyle w:val="Body A"/>
+        <w:spacing w:after="0" w:line="259" w:lineRule="auto"/>
+        <w:rPr>
+          <w:rFonts w:ascii="Calibri" w:cs="Calibri" w:hAnsi="Calibri" w:eastAsia="Calibri"/>
+          <w:b w:val="1"/>
+          <w:bCs w:val="1"/>
+          <w:sz w:val="22"/>
+          <w:szCs w:val="22"/>
+        </w:rPr>
+      </w:pPr>
+    </w:p>
+    <w:p>
+      <w:pPr>
+        <w:pStyle w:val="Body A"/>
+        <w:spacing w:after="0" w:line="259" w:lineRule="auto"/>
+        <w:rPr>
+          <w:rFonts w:ascii="Calibri" w:cs="Calibri" w:hAnsi="Calibri" w:eastAsia="Calibri"/>
+          <w:b w:val="1"/>
+          <w:bCs w:val="1"/>
+          <w:sz w:val="22"/>
+          <w:szCs w:val="22"/>
+        </w:rPr>
+      </w:pPr>
+    </w:p>
+    <w:p>
+      <w:pPr>
+        <w:pStyle w:val="Body A"/>
+        <w:spacing w:after="0" w:line="259" w:lineRule="auto"/>
+        <w:rPr>
+          <w:rFonts w:ascii="Calibri" w:cs="Calibri" w:hAnsi="Calibri" w:eastAsia="Calibri"/>
+          <w:b w:val="1"/>
+          <w:bCs w:val="1"/>
+          <w:sz w:val="22"/>
+          <w:szCs w:val="22"/>
+        </w:rPr>
+      </w:pPr>
+    </w:p>
+    <w:p>
+      <w:pPr>
+        <w:pStyle w:val="Body A"/>
+        <w:spacing w:after="0" w:line="259" w:lineRule="auto"/>
+        <w:rPr>
+          <w:rFonts w:ascii="Calibri" w:cs="Calibri" w:hAnsi="Calibri" w:eastAsia="Calibri"/>
+          <w:b w:val="1"/>
+          <w:bCs w:val="1"/>
+          <w:sz w:val="22"/>
+          <w:szCs w:val="22"/>
+        </w:rPr>
+      </w:pPr>
+    </w:p>
+    <w:p>
+      <w:pPr>
+        <w:pStyle w:val="Body A"/>
+        <w:spacing w:after="0" w:line="259" w:lineRule="auto"/>
+        <w:rPr>
+          <w:rFonts w:ascii="Calibri" w:cs="Calibri" w:hAnsi="Calibri" w:eastAsia="Calibri"/>
+          <w:b w:val="1"/>
+          <w:bCs w:val="1"/>
+          <w:sz w:val="22"/>
+          <w:szCs w:val="22"/>
+        </w:rPr>
+      </w:pPr>
+    </w:p>
+    <w:p>
+      <w:pPr>
+        <w:pStyle w:val="Body A"/>
+        <w:spacing w:after="0" w:line="259" w:lineRule="auto"/>
+        <w:rPr>
+          <w:rFonts w:ascii="Calibri" w:cs="Calibri" w:hAnsi="Calibri" w:eastAsia="Calibri"/>
+          <w:b w:val="1"/>
+          <w:bCs w:val="1"/>
+          <w:sz w:val="22"/>
+          <w:szCs w:val="22"/>
+        </w:rPr>
+      </w:pPr>
+    </w:p>
+    <w:p>
+      <w:pPr>
+        <w:pStyle w:val="Body A"/>
+        <w:spacing w:after="0" w:line="259" w:lineRule="auto"/>
+        <w:rPr>
+          <w:rFonts w:ascii="Calibri" w:cs="Calibri" w:hAnsi="Calibri" w:eastAsia="Calibri"/>
+          <w:b w:val="1"/>
+          <w:bCs w:val="1"/>
+          <w:sz w:val="22"/>
+          <w:szCs w:val="22"/>
+        </w:rPr>
+      </w:pPr>
+    </w:p>
+    <w:p>
+      <w:pPr>
+        <w:pStyle w:val="Body A"/>
+        <w:spacing w:after="0" w:line="259" w:lineRule="auto"/>
+        <w:rPr>
+          <w:rFonts w:ascii="Calibri" w:cs="Calibri" w:hAnsi="Calibri" w:eastAsia="Calibri"/>
+          <w:b w:val="1"/>
+          <w:bCs w:val="1"/>
+          <w:sz w:val="22"/>
+          <w:szCs w:val="22"/>
+        </w:rPr>
+      </w:pPr>
+    </w:p>
+    <w:p>
+      <w:pPr>
+        <w:pStyle w:val="Body A"/>
+        <w:spacing w:after="0" w:line="259" w:lineRule="auto"/>
+        <w:rPr>
+          <w:rFonts w:ascii="Calibri" w:cs="Calibri" w:hAnsi="Calibri" w:eastAsia="Calibri"/>
+          <w:b w:val="1"/>
+          <w:bCs w:val="1"/>
+          <w:sz w:val="22"/>
+          <w:szCs w:val="22"/>
+        </w:rPr>
+      </w:pPr>
+    </w:p>
+    <w:p>
+      <w:pPr>
+        <w:pStyle w:val="Body A"/>
+        <w:spacing w:after="0" w:line="259" w:lineRule="auto"/>
+        <w:rPr>
+          <w:rFonts w:ascii="Calibri" w:cs="Calibri" w:hAnsi="Calibri" w:eastAsia="Calibri"/>
+          <w:b w:val="1"/>
+          <w:bCs w:val="1"/>
+          <w:sz w:val="22"/>
+          <w:szCs w:val="22"/>
+        </w:rPr>
+      </w:pPr>
+    </w:p>
+    <w:p>
+      <w:pPr>
+        <w:pStyle w:val="Body A"/>
+        <w:spacing w:after="0" w:line="259" w:lineRule="auto"/>
+        <w:rPr>
+          <w:rFonts w:ascii="Calibri" w:cs="Calibri" w:hAnsi="Calibri" w:eastAsia="Calibri"/>
+          <w:b w:val="1"/>
+          <w:bCs w:val="1"/>
+          <w:sz w:val="22"/>
+          <w:szCs w:val="22"/>
+        </w:rPr>
+      </w:pPr>
+    </w:p>
+    <w:p>
+      <w:pPr>
+        <w:pStyle w:val="Body A"/>
+        <w:spacing w:after="0" w:line="259" w:lineRule="auto"/>
+        <w:rPr>
+          <w:rFonts w:ascii="Calibri" w:cs="Calibri" w:hAnsi="Calibri" w:eastAsia="Calibri"/>
+          <w:b w:val="1"/>
+          <w:bCs w:val="1"/>
+          <w:sz w:val="22"/>
+          <w:szCs w:val="22"/>
+        </w:rPr>
+      </w:pPr>
+    </w:p>
+    <w:p>
+      <w:pPr>
+        <w:pStyle w:val="Body A"/>
+        <w:spacing w:after="0" w:line="259" w:lineRule="auto"/>
+        <w:rPr>
+          <w:rFonts w:ascii="Calibri" w:cs="Calibri" w:hAnsi="Calibri" w:eastAsia="Calibri"/>
+          <w:b w:val="1"/>
+          <w:bCs w:val="1"/>
+          <w:sz w:val="22"/>
+          <w:szCs w:val="22"/>
+        </w:rPr>
+      </w:pPr>
+    </w:p>
+    <w:p>
+      <w:pPr>
+        <w:pStyle w:val="Body A"/>
+        <w:spacing w:after="0" w:line="259" w:lineRule="auto"/>
+        <w:rPr>
+          <w:rFonts w:ascii="Calibri" w:cs="Calibri" w:hAnsi="Calibri" w:eastAsia="Calibri"/>
+          <w:b w:val="1"/>
+          <w:bCs w:val="1"/>
+          <w:sz w:val="22"/>
+          <w:szCs w:val="22"/>
+        </w:rPr>
+      </w:pPr>
+    </w:p>
+    <w:p>
+      <w:pPr>
+        <w:pStyle w:val="Body A"/>
+        <w:spacing w:after="0" w:line="259" w:lineRule="auto"/>
+        <w:rPr>
+          <w:rFonts w:ascii="Calibri" w:cs="Calibri" w:hAnsi="Calibri" w:eastAsia="Calibri"/>
+          <w:b w:val="1"/>
+          <w:bCs w:val="1"/>
+          <w:sz w:val="22"/>
+          <w:szCs w:val="22"/>
+        </w:rPr>
+      </w:pPr>
+    </w:p>
+    <w:p>
+      <w:pPr>
+        <w:pStyle w:val="Body A"/>
+        <w:spacing w:after="0" w:line="259" w:lineRule="auto"/>
+        <w:rPr>
+          <w:rFonts w:ascii="Calibri" w:cs="Calibri" w:hAnsi="Calibri" w:eastAsia="Calibri"/>
+          <w:b w:val="1"/>
+          <w:bCs w:val="1"/>
+          <w:sz w:val="22"/>
+          <w:szCs w:val="22"/>
+        </w:rPr>
+      </w:pPr>
+    </w:p>
+    <w:p>
+      <w:pPr>
+        <w:pStyle w:val="Body A"/>
+        <w:spacing w:after="0" w:line="259" w:lineRule="auto"/>
+        <w:rPr>
+          <w:rFonts w:ascii="Calibri" w:cs="Calibri" w:hAnsi="Calibri" w:eastAsia="Calibri"/>
+          <w:b w:val="1"/>
+          <w:bCs w:val="1"/>
+          <w:sz w:val="22"/>
+          <w:szCs w:val="22"/>
+        </w:rPr>
+      </w:pPr>
+    </w:p>
+    <w:p>
+      <w:pPr>
+        <w:pStyle w:val="Body A"/>
+        <w:spacing w:after="0" w:line="259" w:lineRule="auto"/>
+        <w:rPr>
+          <w:rFonts w:ascii="Calibri" w:cs="Calibri" w:hAnsi="Calibri" w:eastAsia="Calibri"/>
+          <w:b w:val="1"/>
+          <w:bCs w:val="1"/>
+          <w:sz w:val="22"/>
+          <w:szCs w:val="22"/>
+        </w:rPr>
+      </w:pPr>
+    </w:p>
+    <w:p>
+      <w:pPr>
+        <w:pStyle w:val="Body A"/>
         <w:spacing w:after="0" w:line="259" w:lineRule="auto"/>
         <w:rPr>
           <w:rFonts w:ascii="Calibri" w:cs="Calibri" w:hAnsi="Calibri" w:eastAsia="Calibri"/>
@@ -1349,6 +1354,7 @@
           <w:bCs w:val="1"/>
           <w:sz w:val="28"/>
           <w:szCs w:val="28"/>
+          <w:lang w:val="en-US"/>
         </w:rPr>
       </w:pPr>
       <w:r>
@@ -1390,7 +1396,7 @@
     </w:p>
     <w:p>
       <w:pPr>
-        <w:pStyle w:val="Body"/>
+        <w:pStyle w:val="Body A"/>
         <w:spacing w:after="0" w:line="259" w:lineRule="auto"/>
         <w:rPr>
           <w:rFonts w:ascii="Calibri" w:cs="Calibri" w:hAnsi="Calibri" w:eastAsia="Calibri"/>
@@ -1403,7 +1409,7 @@
     </w:p>
     <w:p>
       <w:pPr>
-        <w:pStyle w:val="Body"/>
+        <w:pStyle w:val="Body A"/>
         <w:spacing w:after="0" w:line="240" w:lineRule="auto"/>
         <w:rPr>
           <w:rFonts w:ascii="Calibri" w:cs="Calibri" w:hAnsi="Calibri" w:eastAsia="Calibri"/>
@@ -1416,7 +1422,7 @@
     </w:p>
     <w:p>
       <w:pPr>
-        <w:pStyle w:val="Body"/>
+        <w:pStyle w:val="Body A"/>
         <w:spacing w:after="0" w:line="259" w:lineRule="auto"/>
         <w:rPr>
           <w:rFonts w:ascii="Calibri" w:cs="Calibri" w:hAnsi="Calibri" w:eastAsia="Calibri"/>
@@ -1429,25 +1435,21 @@
     </w:p>
     <w:p>
       <w:pPr>
-        <w:pStyle w:val="Body"/>
-        <w:spacing w:after="0" w:line="259" w:lineRule="auto"/>
-      </w:pPr>
-      <w:r>
-        <w:rPr>
-          <w:rFonts w:ascii="Calibri" w:cs="Calibri" w:hAnsi="Calibri" w:eastAsia="Calibri"/>
-          <w:b w:val="1"/>
-          <w:bCs w:val="1"/>
-          <w:sz w:val="22"/>
-          <w:szCs w:val="22"/>
+        <w:pStyle w:val="Body A"/>
+        <w:spacing w:after="0" w:line="259" w:lineRule="auto"/>
+      </w:pPr>
+      <w:r>
+        <w:rPr>
+          <w:rFonts w:ascii="Calibri" w:cs="Calibri" w:hAnsi="Calibri" w:eastAsia="Calibri"/>
         </w:rPr>
         <w:drawing xmlns:a="http://schemas.openxmlformats.org/drawingml/2006/main">
           <wp:anchor distT="152400" distB="152400" distL="152400" distR="152400" simplePos="0" relativeHeight="251659264" behindDoc="0" locked="0" layoutInCell="1" allowOverlap="1">
             <wp:simplePos x="0" y="0"/>
             <wp:positionH relativeFrom="margin">
-              <wp:posOffset>-605790</wp:posOffset>
+              <wp:posOffset>-524510</wp:posOffset>
             </wp:positionH>
             <wp:positionV relativeFrom="page">
-              <wp:posOffset>208066</wp:posOffset>
+              <wp:posOffset>378246</wp:posOffset>
             </wp:positionV>
             <wp:extent cx="5943600" cy="2464014"/>
             <wp:effectExtent l="0" t="0" r="0" b="0"/>
@@ -1554,7 +1556,11 @@
         <w:ind w:left="720" w:hanging="360"/>
       </w:pPr>
       <w:rPr>
-        <w:rFonts w:hAnsi="Arial Unicode MS"/>
+        <w:rFonts w:ascii="Calibri" w:cs="Calibri" w:hAnsi="Calibri" w:eastAsia="Calibri"/>
+        <w:b w:val="0"/>
+        <w:bCs w:val="0"/>
+        <w:i w:val="0"/>
+        <w:iCs w:val="0"/>
         <w:caps w:val="0"/>
         <w:smallCaps w:val="0"/>
         <w:strike w:val="0"/>
@@ -1580,7 +1586,11 @@
         <w:ind w:left="1080" w:hanging="360"/>
       </w:pPr>
       <w:rPr>
-        <w:rFonts w:hAnsi="Arial Unicode MS"/>
+        <w:rFonts w:ascii="Calibri" w:cs="Calibri" w:hAnsi="Calibri" w:eastAsia="Calibri"/>
+        <w:b w:val="0"/>
+        <w:bCs w:val="0"/>
+        <w:i w:val="0"/>
+        <w:iCs w:val="0"/>
         <w:caps w:val="0"/>
         <w:smallCaps w:val="0"/>
         <w:strike w:val="0"/>
@@ -1606,7 +1616,11 @@
         <w:ind w:left="1800" w:hanging="360"/>
       </w:pPr>
       <w:rPr>
-        <w:rFonts w:hAnsi="Arial Unicode MS"/>
+        <w:rFonts w:ascii="Calibri" w:cs="Calibri" w:hAnsi="Calibri" w:eastAsia="Calibri"/>
+        <w:b w:val="0"/>
+        <w:bCs w:val="0"/>
+        <w:i w:val="0"/>
+        <w:iCs w:val="0"/>
         <w:caps w:val="0"/>
         <w:smallCaps w:val="0"/>
         <w:strike w:val="0"/>
@@ -1632,7 +1646,11 @@
         <w:ind w:left="2520" w:hanging="360"/>
       </w:pPr>
       <w:rPr>
-        <w:rFonts w:hAnsi="Arial Unicode MS"/>
+        <w:rFonts w:ascii="Calibri" w:cs="Calibri" w:hAnsi="Calibri" w:eastAsia="Calibri"/>
+        <w:b w:val="0"/>
+        <w:bCs w:val="0"/>
+        <w:i w:val="0"/>
+        <w:iCs w:val="0"/>
         <w:caps w:val="0"/>
         <w:smallCaps w:val="0"/>
         <w:strike w:val="0"/>
@@ -1658,7 +1676,11 @@
         <w:ind w:left="3240" w:hanging="360"/>
       </w:pPr>
       <w:rPr>
-        <w:rFonts w:hAnsi="Arial Unicode MS"/>
+        <w:rFonts w:ascii="Calibri" w:cs="Calibri" w:hAnsi="Calibri" w:eastAsia="Calibri"/>
+        <w:b w:val="0"/>
+        <w:bCs w:val="0"/>
+        <w:i w:val="0"/>
+        <w:iCs w:val="0"/>
         <w:caps w:val="0"/>
         <w:smallCaps w:val="0"/>
         <w:strike w:val="0"/>
@@ -1684,7 +1706,11 @@
         <w:ind w:left="3960" w:hanging="360"/>
       </w:pPr>
       <w:rPr>
-        <w:rFonts w:hAnsi="Arial Unicode MS"/>
+        <w:rFonts w:ascii="Calibri" w:cs="Calibri" w:hAnsi="Calibri" w:eastAsia="Calibri"/>
+        <w:b w:val="0"/>
+        <w:bCs w:val="0"/>
+        <w:i w:val="0"/>
+        <w:iCs w:val="0"/>
         <w:caps w:val="0"/>
         <w:smallCaps w:val="0"/>
         <w:strike w:val="0"/>
@@ -1710,7 +1736,11 @@
         <w:ind w:left="4680" w:hanging="360"/>
       </w:pPr>
       <w:rPr>
-        <w:rFonts w:hAnsi="Arial Unicode MS"/>
+        <w:rFonts w:ascii="Calibri" w:cs="Calibri" w:hAnsi="Calibri" w:eastAsia="Calibri"/>
+        <w:b w:val="0"/>
+        <w:bCs w:val="0"/>
+        <w:i w:val="0"/>
+        <w:iCs w:val="0"/>
         <w:caps w:val="0"/>
         <w:smallCaps w:val="0"/>
         <w:strike w:val="0"/>
@@ -1736,7 +1766,11 @@
         <w:ind w:left="5400" w:hanging="360"/>
       </w:pPr>
       <w:rPr>
-        <w:rFonts w:hAnsi="Arial Unicode MS"/>
+        <w:rFonts w:ascii="Calibri" w:cs="Calibri" w:hAnsi="Calibri" w:eastAsia="Calibri"/>
+        <w:b w:val="0"/>
+        <w:bCs w:val="0"/>
+        <w:i w:val="0"/>
+        <w:iCs w:val="0"/>
         <w:caps w:val="0"/>
         <w:smallCaps w:val="0"/>
         <w:strike w:val="0"/>
@@ -1762,7 +1796,11 @@
         <w:ind w:left="6120" w:hanging="360"/>
       </w:pPr>
       <w:rPr>
-        <w:rFonts w:hAnsi="Arial Unicode MS"/>
+        <w:rFonts w:ascii="Calibri" w:cs="Calibri" w:hAnsi="Calibri" w:eastAsia="Calibri"/>
+        <w:b w:val="0"/>
+        <w:bCs w:val="0"/>
+        <w:i w:val="0"/>
+        <w:iCs w:val="0"/>
         <w:caps w:val="0"/>
         <w:smallCaps w:val="0"/>
         <w:strike w:val="0"/>
@@ -2228,9 +2266,9 @@
       </w14:textFill>
     </w:rPr>
   </w:style>
-  <w:style w:type="paragraph" w:styleId="Body">
-    <w:name w:val="Body"/>
-    <w:next w:val="Body"/>
+  <w:style w:type="paragraph" w:styleId="Body A">
+    <w:name w:val="Body A"/>
+    <w:next w:val="Body A"/>
     <w:pPr>
       <w:keepNext w:val="0"/>
       <w:keepLines w:val="0"/>
@@ -2265,8 +2303,9 @@
       <w:shd w:val="nil" w:color="auto" w:fill="auto"/>
       <w:vertAlign w:val="baseline"/>
       <w:lang w:val="de-DE"/>
-      <w14:textOutline>
+      <w14:textOutline w14:w="12700" w14:cap="flat">
         <w14:noFill/>
+        <w14:miter w14:lim="400000"/>
       </w14:textOutline>
       <w14:textFill>
         <w14:solidFill>
@@ -2531,17 +2570,17 @@
         <a:solidFill>
           <a:srgbClr val="FFFFFF"/>
         </a:solidFill>
-        <a:ln w="12700" cap="flat">
+        <a:ln w="25400" cap="flat">
           <a:solidFill>
             <a:schemeClr val="accent1"/>
           </a:solidFill>
           <a:prstDash val="solid"/>
-          <a:miter lim="800000"/>
+          <a:round/>
         </a:ln>
         <a:effectLst/>
         <a:sp3d/>
       </a:spPr>
-      <a:bodyPr rot="0" spcFirstLastPara="1" vertOverflow="overflow" horzOverflow="overflow" vert="horz" wrap="square" lIns="45719" tIns="45719" rIns="45719" bIns="45719" numCol="1" spcCol="38100" rtlCol="0" anchor="ctr" upright="0">
+      <a:bodyPr rot="0" spcFirstLastPara="1" vertOverflow="overflow" horzOverflow="overflow" vert="horz" wrap="square" lIns="45718" tIns="45718" rIns="45718" bIns="45718" numCol="1" spcCol="38100" rtlCol="0" anchor="ctr" upright="0">
         <a:spAutoFit/>
       </a:bodyPr>
       <a:lstStyle>
@@ -2569,10 +2608,10 @@
             </a:solidFill>
             <a:effectLst/>
             <a:uFillTx/>
-            <a:latin typeface="Aptos"/>
-            <a:ea typeface="Aptos"/>
-            <a:cs typeface="Aptos"/>
-            <a:sym typeface="Aptos"/>
+            <a:latin typeface="+mn-lt"/>
+            <a:ea typeface="+mn-ea"/>
+            <a:cs typeface="+mn-cs"/>
+            <a:sym typeface="Helvetica Neue"/>
           </a:defRPr>
         </a:defPPr>
         <a:lvl1pPr marL="0" marR="0" indent="0" algn="l" defTabSz="914400" rtl="0" fontAlgn="auto" latinLnBrk="1" hangingPunct="0">
@@ -2820,12 +2859,12 @@
     <a:lnDef>
       <a:spPr>
         <a:noFill/>
-        <a:ln w="12700" cap="flat">
+        <a:ln w="25400" cap="flat">
           <a:solidFill>
             <a:schemeClr val="accent1"/>
           </a:solidFill>
           <a:prstDash val="solid"/>
-          <a:miter lim="800000"/>
+          <a:round/>
         </a:ln>
         <a:effectLst/>
         <a:sp3d/>
@@ -3112,7 +3151,7 @@
         <a:effectLst/>
         <a:sp3d/>
       </a:spPr>
-      <a:bodyPr rot="0" spcFirstLastPara="1" vertOverflow="overflow" horzOverflow="overflow" vert="horz" wrap="square" lIns="45719" tIns="45719" rIns="45719" bIns="45719" numCol="1" spcCol="38100" rtlCol="0" anchor="t" upright="0">
+      <a:bodyPr rot="0" spcFirstLastPara="1" vertOverflow="overflow" horzOverflow="overflow" vert="horz" wrap="square" lIns="45718" tIns="45718" rIns="45718" bIns="45718" numCol="1" spcCol="38100" rtlCol="0" anchor="t" upright="0">
         <a:spAutoFit/>
       </a:bodyPr>
       <a:lstStyle>
@@ -3140,10 +3179,10 @@
             </a:solidFill>
             <a:effectLst/>
             <a:uFillTx/>
-            <a:latin typeface="Aptos"/>
-            <a:ea typeface="Aptos"/>
-            <a:cs typeface="Aptos"/>
-            <a:sym typeface="Aptos"/>
+            <a:latin typeface="+mn-lt"/>
+            <a:ea typeface="+mn-ea"/>
+            <a:cs typeface="+mn-cs"/>
+            <a:sym typeface="Helvetica Neue"/>
           </a:defRPr>
         </a:defPPr>
         <a:lvl1pPr marL="0" marR="0" indent="0" algn="l" defTabSz="914400" rtl="0" fontAlgn="auto" latinLnBrk="1" hangingPunct="0">

</xml_diff>